<commit_message>
praticas pastorais - aula 01
</commit_message>
<xml_diff>
--- a/Theology/2025/segundo periodo/praticas pastorais/aula 1.docx
+++ b/Theology/2025/segundo periodo/praticas pastorais/aula 1.docx
@@ -2,14 +2,817 @@
 <file path=word/document.xml><?xml version="1.0" encoding="utf-8"?>
 <w:document xmlns:wpc="http://schemas.microsoft.com/office/word/2010/wordprocessingCanvas" xmlns:cx="http://schemas.microsoft.com/office/drawing/2014/chartex" xmlns:cx1="http://schemas.microsoft.com/office/drawing/2015/9/8/chartex" xmlns:cx2="http://schemas.microsoft.com/office/drawing/2015/10/21/chartex" xmlns:cx3="http://schemas.microsoft.com/office/drawing/2016/5/9/chartex" xmlns:cx4="http://schemas.microsoft.com/office/drawing/2016/5/10/chartex" xmlns:cx5="http://schemas.microsoft.com/office/drawing/2016/5/11/chartex" xmlns:cx6="http://schemas.microsoft.com/office/drawing/2016/5/12/chartex" xmlns:cx7="http://schemas.microsoft.com/office/drawing/2016/5/13/chartex" xmlns:cx8="http://schemas.microsoft.com/office/drawing/2016/5/14/chartex" xmlns:mc="http://schemas.openxmlformats.org/markup-compatibility/2006" xmlns:aink="http://schemas.microsoft.com/office/drawing/2016/ink" xmlns:am3d="http://schemas.microsoft.com/office/drawing/2017/model3d" xmlns:o="urn:schemas-microsoft-com:office:office" xmlns:oel="http://schemas.microsoft.com/office/2019/extlst" xmlns:r="http://schemas.openxmlformats.org/officeDocument/2006/relationships" xmlns:m="http://schemas.openxmlformats.org/officeDocument/2006/math" xmlns:v="urn:schemas-microsoft-com:vml" xmlns:wp14="http://schemas.microsoft.com/office/word/2010/wordprocessingDrawing" xmlns:wp="http://schemas.openxmlformats.org/drawingml/2006/wordprocessingDrawing" xmlns:w10="urn:schemas-microsoft-com:office:word" xmlns:w="http://schemas.openxmlformats.org/wordprocessingml/2006/main" xmlns:w14="http://schemas.microsoft.com/office/word/2010/wordml" xmlns:w15="http://schemas.microsoft.com/office/word/2012/wordml" xmlns:w16cex="http://schemas.microsoft.com/office/word/2018/wordml/cex" xmlns:w16cid="http://schemas.microsoft.com/office/word/2016/wordml/cid" xmlns:w16="http://schemas.microsoft.com/office/word/2018/wordml" xmlns:w16du="http://schemas.microsoft.com/office/word/2023/wordml/word16du" xmlns:w16sdtdh="http://schemas.microsoft.com/office/word/2020/wordml/sdtdatahash" xmlns:w16sdtfl="http://schemas.microsoft.com/office/word/2024/wordml/sdtformatlock" xmlns:w16se="http://schemas.microsoft.com/office/word/2015/wordml/symex" xmlns:wpg="http://schemas.microsoft.com/office/word/2010/wordprocessingGroup" xmlns:wpi="http://schemas.microsoft.com/office/word/2010/wordprocessingInk" xmlns:wne="http://schemas.microsoft.com/office/word/2006/wordml" xmlns:wps="http://schemas.microsoft.com/office/word/2010/wordprocessingShape" mc:Ignorable="w14 w15 w16se w16cid w16 w16cex w16sdtdh w16sdtfl w16du wp14">
   <w:body>
-    <w:p/>
+    <w:p>
+      <w:r>
+        <w:t>Leitura Biblica em Classe</w:t>
+      </w:r>
+    </w:p>
+    <w:p>
+      <w:pPr>
+        <w:pStyle w:val="PargrafodaLista"/>
+        <w:numPr>
+          <w:ilvl w:val="0"/>
+          <w:numId w:val="1"/>
+        </w:numPr>
+      </w:pPr>
+      <w:r>
+        <w:t>[EF 4.11-12] Cargos ecclesiastics</w:t>
+      </w:r>
+    </w:p>
+    <w:p>
+      <w:pPr>
+        <w:pStyle w:val="PargrafodaLista"/>
+        <w:numPr>
+          <w:ilvl w:val="1"/>
+          <w:numId w:val="1"/>
+        </w:numPr>
+        <w:rPr>
+          <w:lang w:val="pt-BR"/>
+        </w:rPr>
+      </w:pPr>
+      <w:r>
+        <w:rPr>
+          <w:lang w:val="pt-BR"/>
+        </w:rPr>
+        <w:t>Porque esta escrito que e</w:t>
+      </w:r>
+      <w:r>
+        <w:rPr>
+          <w:lang w:val="pt-BR"/>
+        </w:rPr>
+        <w:t xml:space="preserve">le </w:t>
+      </w:r>
+      <w:r>
+        <w:rPr>
+          <w:lang w:val="pt-BR"/>
+        </w:rPr>
+        <w:t>deu uns a apóstolos.</w:t>
+      </w:r>
+    </w:p>
+    <w:p>
+      <w:pPr>
+        <w:pStyle w:val="PargrafodaLista"/>
+        <w:numPr>
+          <w:ilvl w:val="2"/>
+          <w:numId w:val="1"/>
+        </w:numPr>
+        <w:rPr>
+          <w:lang w:val="pt-BR"/>
+        </w:rPr>
+      </w:pPr>
+      <w:r>
+        <w:rPr>
+          <w:lang w:val="pt-BR"/>
+        </w:rPr>
+        <w:t>Porque todo pastor tem características apostólicas mestres, também proféticas, também o apostolo Joao também descreve a si mesmo como Presbítero.</w:t>
+      </w:r>
+    </w:p>
+    <w:p>
+      <w:pPr>
+        <w:ind w:left="360"/>
+        <w:rPr>
+          <w:lang w:val="pt-BR"/>
+        </w:rPr>
+      </w:pPr>
+      <w:r>
+        <w:rPr>
+          <w:noProof/>
+          <w:lang w:val="pt-BR"/>
+        </w:rPr>
+        <w:drawing>
+          <wp:inline distT="0" distB="0" distL="0" distR="0" wp14:anchorId="62A8FCA3" wp14:editId="42EEEC2F">
+            <wp:extent cx="5943600" cy="1597025"/>
+            <wp:effectExtent l="0" t="0" r="0" b="3175"/>
+            <wp:docPr id="1858399778" name="Imagem 1" descr="Texto, Aplicativo&#10;&#10;O conteúdo gerado por IA pode estar incorreto."/>
+            <wp:cNvGraphicFramePr>
+              <a:graphicFrameLocks xmlns:a="http://schemas.openxmlformats.org/drawingml/2006/main" noChangeAspect="1"/>
+            </wp:cNvGraphicFramePr>
+            <a:graphic xmlns:a="http://schemas.openxmlformats.org/drawingml/2006/main">
+              <a:graphicData uri="http://schemas.openxmlformats.org/drawingml/2006/picture">
+                <pic:pic xmlns:pic="http://schemas.openxmlformats.org/drawingml/2006/picture">
+                  <pic:nvPicPr>
+                    <pic:cNvPr id="1858399778" name="Imagem 1" descr="Texto, Aplicativo&#10;&#10;O conteúdo gerado por IA pode estar incorreto."/>
+                    <pic:cNvPicPr/>
+                  </pic:nvPicPr>
+                  <pic:blipFill>
+                    <a:blip r:embed="rId7"/>
+                    <a:stretch>
+                      <a:fillRect/>
+                    </a:stretch>
+                  </pic:blipFill>
+                  <pic:spPr>
+                    <a:xfrm>
+                      <a:off x="0" y="0"/>
+                      <a:ext cx="5943600" cy="1597025"/>
+                    </a:xfrm>
+                    <a:prstGeom prst="rect">
+                      <a:avLst/>
+                    </a:prstGeom>
+                  </pic:spPr>
+                </pic:pic>
+              </a:graphicData>
+            </a:graphic>
+          </wp:inline>
+        </w:drawing>
+      </w:r>
+    </w:p>
+    <w:p>
+      <w:pPr>
+        <w:pStyle w:val="PargrafodaLista"/>
+        <w:numPr>
+          <w:ilvl w:val="0"/>
+          <w:numId w:val="1"/>
+        </w:numPr>
+        <w:rPr>
+          <w:lang w:val="pt-BR"/>
+        </w:rPr>
+      </w:pPr>
+      <w:r>
+        <w:rPr>
+          <w:lang w:val="pt-BR"/>
+        </w:rPr>
+        <w:t>[AT 1.16-2</w:t>
+      </w:r>
+      <w:r>
+        <w:rPr>
+          <w:lang w:val="pt-BR"/>
+        </w:rPr>
+        <w:t>2</w:t>
+      </w:r>
+      <w:r>
+        <w:rPr>
+          <w:lang w:val="pt-BR"/>
+        </w:rPr>
+        <w:t xml:space="preserve">] </w:t>
+      </w:r>
+      <w:r>
+        <w:rPr>
+          <w:lang w:val="pt-BR"/>
+        </w:rPr>
+        <w:t>Ascensão ao apostolado segundo o</w:t>
+      </w:r>
+      <w:r>
+        <w:rPr>
+          <w:lang w:val="pt-BR"/>
+        </w:rPr>
+        <w:t xml:space="preserve"> ministério dos Apóstolos.</w:t>
+      </w:r>
+    </w:p>
+    <w:p>
+      <w:pPr>
+        <w:pStyle w:val="PargrafodaLista"/>
+        <w:numPr>
+          <w:ilvl w:val="1"/>
+          <w:numId w:val="1"/>
+        </w:numPr>
+        <w:rPr>
+          <w:lang w:val="pt-BR"/>
+        </w:rPr>
+      </w:pPr>
+      <w:r>
+        <w:rPr>
+          <w:lang w:val="pt-BR"/>
+        </w:rPr>
+        <w:t>Principalmente do 20 ao 22.</w:t>
+      </w:r>
+    </w:p>
+    <w:p>
+      <w:pPr>
+        <w:pStyle w:val="PargrafodaLista"/>
+        <w:numPr>
+          <w:ilvl w:val="1"/>
+          <w:numId w:val="1"/>
+        </w:numPr>
+        <w:rPr>
+          <w:lang w:val="pt-BR"/>
+        </w:rPr>
+      </w:pPr>
+      <w:r>
+        <w:rPr>
+          <w:lang w:val="pt-BR"/>
+        </w:rPr>
+        <w:t>Função: Estruturar a igreja doutrinariamente.</w:t>
+      </w:r>
+    </w:p>
+    <w:p>
+      <w:pPr>
+        <w:pStyle w:val="PargrafodaLista"/>
+        <w:numPr>
+          <w:ilvl w:val="0"/>
+          <w:numId w:val="1"/>
+        </w:numPr>
+        <w:rPr>
+          <w:lang w:val="pt-BR"/>
+        </w:rPr>
+      </w:pPr>
+      <w:r>
+        <w:rPr>
+          <w:lang w:val="pt-BR"/>
+        </w:rPr>
+        <w:t>Joao escreve na sua terceira epístola: Do presbítero ao amado Gaio</w:t>
+      </w:r>
+      <w:r>
+        <w:rPr>
+          <w:lang w:val="pt-BR"/>
+        </w:rPr>
+        <w:t>.</w:t>
+      </w:r>
+    </w:p>
+    <w:p>
+      <w:pPr>
+        <w:pStyle w:val="PargrafodaLista"/>
+        <w:rPr>
+          <w:lang w:val="pt-BR"/>
+        </w:rPr>
+      </w:pPr>
+      <w:r>
+        <w:rPr>
+          <w:noProof/>
+          <w:lang w:val="pt-BR"/>
+        </w:rPr>
+        <w:drawing>
+          <wp:inline distT="0" distB="0" distL="0" distR="0" wp14:anchorId="6EA6E65D" wp14:editId="2363BE4A">
+            <wp:extent cx="5943600" cy="1497330"/>
+            <wp:effectExtent l="0" t="0" r="0" b="7620"/>
+            <wp:docPr id="1861286648" name="Imagem 1" descr="Carta&#10;&#10;O conteúdo gerado por IA pode estar incorreto."/>
+            <wp:cNvGraphicFramePr>
+              <a:graphicFrameLocks xmlns:a="http://schemas.openxmlformats.org/drawingml/2006/main" noChangeAspect="1"/>
+            </wp:cNvGraphicFramePr>
+            <a:graphic xmlns:a="http://schemas.openxmlformats.org/drawingml/2006/main">
+              <a:graphicData uri="http://schemas.openxmlformats.org/drawingml/2006/picture">
+                <pic:pic xmlns:pic="http://schemas.openxmlformats.org/drawingml/2006/picture">
+                  <pic:nvPicPr>
+                    <pic:cNvPr id="1861286648" name="Imagem 1" descr="Carta&#10;&#10;O conteúdo gerado por IA pode estar incorreto."/>
+                    <pic:cNvPicPr/>
+                  </pic:nvPicPr>
+                  <pic:blipFill>
+                    <a:blip r:embed="rId8"/>
+                    <a:stretch>
+                      <a:fillRect/>
+                    </a:stretch>
+                  </pic:blipFill>
+                  <pic:spPr>
+                    <a:xfrm>
+                      <a:off x="0" y="0"/>
+                      <a:ext cx="5943600" cy="1497330"/>
+                    </a:xfrm>
+                    <a:prstGeom prst="rect">
+                      <a:avLst/>
+                    </a:prstGeom>
+                  </pic:spPr>
+                </pic:pic>
+              </a:graphicData>
+            </a:graphic>
+          </wp:inline>
+        </w:drawing>
+      </w:r>
+    </w:p>
+    <w:p>
+      <w:pPr>
+        <w:pStyle w:val="PargrafodaLista"/>
+        <w:numPr>
+          <w:ilvl w:val="0"/>
+          <w:numId w:val="1"/>
+        </w:numPr>
+        <w:rPr>
+          <w:lang w:val="pt-BR"/>
+        </w:rPr>
+      </w:pPr>
+      <w:r>
+        <w:rPr>
+          <w:lang w:val="pt-BR"/>
+        </w:rPr>
+        <w:t>[2 TM 2.15] procurar manter-se sempre como obreiro aprovado.</w:t>
+      </w:r>
+    </w:p>
+    <w:p>
+      <w:pPr>
+        <w:pStyle w:val="PargrafodaLista"/>
+        <w:rPr>
+          <w:lang w:val="pt-BR"/>
+        </w:rPr>
+      </w:pPr>
+      <w:r>
+        <w:rPr>
+          <w:noProof/>
+          <w:lang w:val="pt-BR"/>
+        </w:rPr>
+        <w:drawing>
+          <wp:inline distT="0" distB="0" distL="0" distR="0" wp14:anchorId="2E57AAE0" wp14:editId="0C87C880">
+            <wp:extent cx="5943600" cy="957580"/>
+            <wp:effectExtent l="0" t="0" r="0" b="0"/>
+            <wp:docPr id="1561658864" name="Imagem 1" descr="Interface gráfica do usuário, Texto, Aplicativo&#10;&#10;O conteúdo gerado por IA pode estar incorreto."/>
+            <wp:cNvGraphicFramePr>
+              <a:graphicFrameLocks xmlns:a="http://schemas.openxmlformats.org/drawingml/2006/main" noChangeAspect="1"/>
+            </wp:cNvGraphicFramePr>
+            <a:graphic xmlns:a="http://schemas.openxmlformats.org/drawingml/2006/main">
+              <a:graphicData uri="http://schemas.openxmlformats.org/drawingml/2006/picture">
+                <pic:pic xmlns:pic="http://schemas.openxmlformats.org/drawingml/2006/picture">
+                  <pic:nvPicPr>
+                    <pic:cNvPr id="1561658864" name="Imagem 1" descr="Interface gráfica do usuário, Texto, Aplicativo&#10;&#10;O conteúdo gerado por IA pode estar incorreto."/>
+                    <pic:cNvPicPr/>
+                  </pic:nvPicPr>
+                  <pic:blipFill>
+                    <a:blip r:embed="rId9"/>
+                    <a:stretch>
+                      <a:fillRect/>
+                    </a:stretch>
+                  </pic:blipFill>
+                  <pic:spPr>
+                    <a:xfrm>
+                      <a:off x="0" y="0"/>
+                      <a:ext cx="5943600" cy="957580"/>
+                    </a:xfrm>
+                    <a:prstGeom prst="rect">
+                      <a:avLst/>
+                    </a:prstGeom>
+                  </pic:spPr>
+                </pic:pic>
+              </a:graphicData>
+            </a:graphic>
+          </wp:inline>
+        </w:drawing>
+      </w:r>
+    </w:p>
+    <w:p>
+      <w:pPr>
+        <w:pStyle w:val="PargrafodaLista"/>
+        <w:rPr>
+          <w:lang w:val="pt-BR"/>
+        </w:rPr>
+      </w:pPr>
+    </w:p>
+    <w:p>
+      <w:pPr>
+        <w:pStyle w:val="PargrafodaLista"/>
+        <w:numPr>
+          <w:ilvl w:val="0"/>
+          <w:numId w:val="1"/>
+        </w:numPr>
+        <w:rPr>
+          <w:lang w:val="pt-BR"/>
+        </w:rPr>
+      </w:pPr>
+      <w:r>
+        <w:rPr>
+          <w:lang w:val="pt-BR"/>
+        </w:rPr>
+        <w:t>[1 TM 3] Características no que tange aos ministros do senhor</w:t>
+      </w:r>
+      <w:r>
+        <w:rPr>
+          <w:lang w:val="pt-BR"/>
+        </w:rPr>
+        <w:t xml:space="preserve"> (Pastor e </w:t>
+      </w:r>
+      <w:r>
+        <w:rPr>
+          <w:lang w:val="pt-BR"/>
+        </w:rPr>
+        <w:t>Diáconos</w:t>
+      </w:r>
+      <w:r>
+        <w:rPr>
+          <w:lang w:val="pt-BR"/>
+        </w:rPr>
+        <w:t>)</w:t>
+      </w:r>
+      <w:r>
+        <w:rPr>
+          <w:lang w:val="pt-BR"/>
+        </w:rPr>
+        <w:t>.</w:t>
+      </w:r>
+    </w:p>
+    <w:p>
+      <w:pPr>
+        <w:ind w:left="360"/>
+        <w:rPr>
+          <w:lang w:val="pt-BR"/>
+        </w:rPr>
+      </w:pPr>
+      <w:r>
+        <w:rPr>
+          <w:noProof/>
+          <w:lang w:val="pt-BR"/>
+        </w:rPr>
+        <w:lastRenderedPageBreak/>
+        <w:drawing>
+          <wp:inline distT="0" distB="0" distL="0" distR="0" wp14:anchorId="48CEC66D" wp14:editId="3898929E">
+            <wp:extent cx="5943600" cy="2752090"/>
+            <wp:effectExtent l="0" t="0" r="0" b="0"/>
+            <wp:docPr id="1252320444" name="Imagem 1" descr="Texto&#10;&#10;O conteúdo gerado por IA pode estar incorreto."/>
+            <wp:cNvGraphicFramePr>
+              <a:graphicFrameLocks xmlns:a="http://schemas.openxmlformats.org/drawingml/2006/main" noChangeAspect="1"/>
+            </wp:cNvGraphicFramePr>
+            <a:graphic xmlns:a="http://schemas.openxmlformats.org/drawingml/2006/main">
+              <a:graphicData uri="http://schemas.openxmlformats.org/drawingml/2006/picture">
+                <pic:pic xmlns:pic="http://schemas.openxmlformats.org/drawingml/2006/picture">
+                  <pic:nvPicPr>
+                    <pic:cNvPr id="1252320444" name="Imagem 1" descr="Texto&#10;&#10;O conteúdo gerado por IA pode estar incorreto."/>
+                    <pic:cNvPicPr/>
+                  </pic:nvPicPr>
+                  <pic:blipFill>
+                    <a:blip r:embed="rId10"/>
+                    <a:stretch>
+                      <a:fillRect/>
+                    </a:stretch>
+                  </pic:blipFill>
+                  <pic:spPr>
+                    <a:xfrm>
+                      <a:off x="0" y="0"/>
+                      <a:ext cx="5943600" cy="2752090"/>
+                    </a:xfrm>
+                    <a:prstGeom prst="rect">
+                      <a:avLst/>
+                    </a:prstGeom>
+                  </pic:spPr>
+                </pic:pic>
+              </a:graphicData>
+            </a:graphic>
+          </wp:inline>
+        </w:drawing>
+      </w:r>
+    </w:p>
+    <w:p>
+      <w:pPr>
+        <w:pStyle w:val="PargrafodaLista"/>
+        <w:numPr>
+          <w:ilvl w:val="0"/>
+          <w:numId w:val="1"/>
+        </w:numPr>
+        <w:rPr>
+          <w:lang w:val="pt-BR"/>
+        </w:rPr>
+      </w:pPr>
+      <w:r>
+        <w:rPr>
+          <w:lang w:val="pt-BR"/>
+        </w:rPr>
+        <w:t>Ofício</w:t>
+      </w:r>
+      <w:r>
+        <w:rPr>
+          <w:lang w:val="pt-BR"/>
+        </w:rPr>
+        <w:t xml:space="preserve"> de obreiro e </w:t>
+      </w:r>
+      <w:r>
+        <w:rPr>
+          <w:lang w:val="pt-BR"/>
+        </w:rPr>
+        <w:t>recomendações</w:t>
+      </w:r>
+    </w:p>
+    <w:p>
+      <w:pPr>
+        <w:pStyle w:val="PargrafodaLista"/>
+        <w:numPr>
+          <w:ilvl w:val="1"/>
+          <w:numId w:val="1"/>
+        </w:numPr>
+        <w:rPr>
+          <w:lang w:val="pt-BR"/>
+        </w:rPr>
+      </w:pPr>
+      <w:r>
+        <w:rPr>
+          <w:lang w:val="pt-BR"/>
+        </w:rPr>
+        <w:t>Ninguém deve se aventurar a ser um ministro de Deus, deve ser convidado</w:t>
+      </w:r>
+      <w:r>
+        <w:rPr>
+          <w:lang w:val="pt-BR"/>
+        </w:rPr>
+        <w:t xml:space="preserve"> (Não se aventurar)</w:t>
+      </w:r>
+      <w:r>
+        <w:rPr>
+          <w:lang w:val="pt-BR"/>
+        </w:rPr>
+        <w:t>.</w:t>
+      </w:r>
+    </w:p>
+    <w:p>
+      <w:pPr>
+        <w:pStyle w:val="PargrafodaLista"/>
+        <w:numPr>
+          <w:ilvl w:val="1"/>
+          <w:numId w:val="1"/>
+        </w:numPr>
+        <w:rPr>
+          <w:lang w:val="pt-BR"/>
+        </w:rPr>
+      </w:pPr>
+      <w:r>
+        <w:rPr>
+          <w:lang w:val="pt-BR"/>
+        </w:rPr>
+        <w:t>A ordenação sem a vocação e um convite a morte</w:t>
+      </w:r>
+      <w:r>
+        <w:rPr>
+          <w:lang w:val="pt-BR"/>
+        </w:rPr>
+        <w:t>,</w:t>
+      </w:r>
+      <w:r>
+        <w:rPr>
+          <w:lang w:val="pt-BR"/>
+        </w:rPr>
+        <w:t xml:space="preserve"> E um desvio</w:t>
+      </w:r>
+      <w:r>
+        <w:rPr>
+          <w:lang w:val="pt-BR"/>
+        </w:rPr>
+        <w:t xml:space="preserve"> fatal</w:t>
+      </w:r>
+      <w:r>
+        <w:rPr>
+          <w:lang w:val="pt-BR"/>
+        </w:rPr>
+        <w:t xml:space="preserve"> do proposito de Deus para a sua vida.</w:t>
+      </w:r>
+    </w:p>
+    <w:p>
+      <w:pPr>
+        <w:pStyle w:val="PargrafodaLista"/>
+        <w:numPr>
+          <w:ilvl w:val="1"/>
+          <w:numId w:val="1"/>
+        </w:numPr>
+        <w:rPr>
+          <w:lang w:val="pt-BR"/>
+        </w:rPr>
+      </w:pPr>
+      <w:r>
+        <w:rPr>
+          <w:lang w:val="pt-BR"/>
+        </w:rPr>
+        <w:t xml:space="preserve">O </w:t>
+      </w:r>
+      <w:r>
+        <w:rPr>
+          <w:lang w:val="pt-BR"/>
+        </w:rPr>
+        <w:t>ofício</w:t>
+      </w:r>
+      <w:r>
+        <w:rPr>
+          <w:lang w:val="pt-BR"/>
+        </w:rPr>
+        <w:t xml:space="preserve"> vem primeiro do que o </w:t>
+      </w:r>
+      <w:r>
+        <w:rPr>
+          <w:lang w:val="pt-BR"/>
+        </w:rPr>
+        <w:t>título</w:t>
+      </w:r>
+      <w:r>
+        <w:rPr>
+          <w:lang w:val="pt-BR"/>
+        </w:rPr>
+        <w:t>.</w:t>
+      </w:r>
+    </w:p>
+    <w:p>
+      <w:pPr>
+        <w:pStyle w:val="PargrafodaLista"/>
+        <w:numPr>
+          <w:ilvl w:val="1"/>
+          <w:numId w:val="1"/>
+        </w:numPr>
+        <w:rPr>
+          <w:lang w:val="pt-BR"/>
+        </w:rPr>
+      </w:pPr>
+      <w:r>
+        <w:rPr>
+          <w:lang w:val="pt-BR"/>
+        </w:rPr>
+        <w:t>Um obreiro sem chamada e como um peixe fora d</w:t>
+      </w:r>
+      <w:r>
+        <w:rPr>
+          <w:lang w:val="pt-BR"/>
+        </w:rPr>
+        <w:t>a</w:t>
+      </w:r>
+      <w:r>
+        <w:rPr>
+          <w:lang w:val="pt-BR"/>
+        </w:rPr>
+        <w:t>`gua, como um homem sem lanterna em uma noite escura.</w:t>
+      </w:r>
+    </w:p>
+    <w:p>
+      <w:pPr>
+        <w:rPr>
+          <w:lang w:val="pt-BR"/>
+        </w:rPr>
+      </w:pPr>
+      <w:r>
+        <w:rPr>
+          <w:lang w:val="pt-BR"/>
+        </w:rPr>
+        <w:t>Artigo 5 da constituição</w:t>
+      </w:r>
+    </w:p>
+    <w:p>
+      <w:pPr>
+        <w:pStyle w:val="PargrafodaLista"/>
+        <w:numPr>
+          <w:ilvl w:val="0"/>
+          <w:numId w:val="1"/>
+        </w:numPr>
+        <w:rPr>
+          <w:lang w:val="pt-BR"/>
+        </w:rPr>
+      </w:pPr>
+      <w:r>
+        <w:rPr>
+          <w:lang w:val="pt-BR"/>
+        </w:rPr>
+        <w:t>O local de culto é protegido pelo artigo 5º, inciso VI, da Constituição Federal, que declara inviolável a liberdade de consciência e de crença. Ele assegura o livre exercício dos cultos religiosos e garante, na forma da lei, a proteção aos locais de culto e às suas liturgias. </w:t>
+      </w:r>
+    </w:p>
+    <w:p>
+      <w:pPr>
+        <w:pStyle w:val="PargrafodaLista"/>
+        <w:numPr>
+          <w:ilvl w:val="0"/>
+          <w:numId w:val="1"/>
+        </w:numPr>
+      </w:pPr>
+      <w:r>
+        <w:rPr>
+          <w:b/>
+          <w:bCs/>
+        </w:rPr>
+        <w:t>Inviolabilidade</w:t>
+      </w:r>
+      <w:r>
+        <w:t>: </w:t>
+      </w:r>
+    </w:p>
+    <w:p>
+      <w:pPr>
+        <w:pStyle w:val="PargrafodaLista"/>
+        <w:numPr>
+          <w:ilvl w:val="0"/>
+          <w:numId w:val="1"/>
+        </w:numPr>
+        <w:rPr>
+          <w:lang w:val="pt-BR"/>
+        </w:rPr>
+      </w:pPr>
+      <w:r>
+        <w:rPr>
+          <w:lang w:val="pt-BR"/>
+        </w:rPr>
+        <w:t>A Constituição assegura que a liberdade de consciência e de crença é inviolável, o que inclui a proteção dos locais de culto e das suas práticas. </w:t>
+      </w:r>
+    </w:p>
+    <w:p>
+      <w:pPr>
+        <w:pStyle w:val="PargrafodaLista"/>
+        <w:numPr>
+          <w:ilvl w:val="0"/>
+          <w:numId w:val="1"/>
+        </w:numPr>
+      </w:pPr>
+      <w:r>
+        <w:rPr>
+          <w:b/>
+          <w:bCs/>
+        </w:rPr>
+        <w:t>Proteção legal</w:t>
+      </w:r>
+      <w:r>
+        <w:t>: </w:t>
+      </w:r>
+    </w:p>
+    <w:p>
+      <w:pPr>
+        <w:pStyle w:val="PargrafodaLista"/>
+        <w:numPr>
+          <w:ilvl w:val="0"/>
+          <w:numId w:val="1"/>
+        </w:numPr>
+        <w:rPr>
+          <w:lang w:val="pt-BR"/>
+        </w:rPr>
+      </w:pPr>
+      <w:r>
+        <w:rPr>
+          <w:lang w:val="pt-BR"/>
+        </w:rPr>
+        <w:t>Essa proteção é detalhada na lei, como é o caso da Lei nº 7.716/89, que tipifica o crime de discriminação religiosa, tornando-o inafiançável e imprescritível. </w:t>
+      </w:r>
+    </w:p>
+    <w:p>
+      <w:pPr>
+        <w:pStyle w:val="PargrafodaLista"/>
+        <w:numPr>
+          <w:ilvl w:val="0"/>
+          <w:numId w:val="1"/>
+        </w:numPr>
+      </w:pPr>
+      <w:r>
+        <w:rPr>
+          <w:b/>
+          <w:bCs/>
+        </w:rPr>
+        <w:t>Livre exercício</w:t>
+      </w:r>
+      <w:r>
+        <w:t>: </w:t>
+      </w:r>
+    </w:p>
+    <w:p>
+      <w:pPr>
+        <w:pStyle w:val="PargrafodaLista"/>
+        <w:numPr>
+          <w:ilvl w:val="0"/>
+          <w:numId w:val="1"/>
+        </w:numPr>
+        <w:rPr>
+          <w:lang w:val="pt-BR"/>
+        </w:rPr>
+      </w:pPr>
+      <w:r>
+        <w:rPr>
+          <w:lang w:val="pt-BR"/>
+        </w:rPr>
+        <w:t>O inciso VI garante também o livre exercício dos cultos religiosos, ressaltando que o Estado brasileiro é laico, e não persegue nenhuma religião.</w:t>
+      </w:r>
+    </w:p>
+    <w:p>
+      <w:pPr>
+        <w:pStyle w:val="PargrafodaLista"/>
+        <w:numPr>
+          <w:ilvl w:val="0"/>
+          <w:numId w:val="1"/>
+        </w:numPr>
+        <w:rPr>
+          <w:lang w:val="pt-BR"/>
+        </w:rPr>
+      </w:pPr>
+      <w:r>
+        <w:rPr>
+          <w:lang w:val="pt-BR"/>
+        </w:rPr>
+        <w:t>A única coisa que pode parar um culto e se ela estiver violando a lei.</w:t>
+      </w:r>
+    </w:p>
+    <w:p>
+      <w:pPr>
+        <w:pStyle w:val="PargrafodaLista"/>
+        <w:rPr>
+          <w:lang w:val="pt-BR"/>
+        </w:rPr>
+      </w:pPr>
+    </w:p>
+    <w:p>
+      <w:pPr>
+        <w:rPr>
+          <w:lang w:val="pt-BR"/>
+        </w:rPr>
+      </w:pPr>
+    </w:p>
+    <w:p>
+      <w:pPr>
+        <w:rPr>
+          <w:lang w:val="pt-BR"/>
+        </w:rPr>
+      </w:pPr>
+    </w:p>
+    <w:p>
+      <w:pPr>
+        <w:rPr>
+          <w:lang w:val="pt-BR"/>
+        </w:rPr>
+      </w:pPr>
+    </w:p>
+    <w:p>
+      <w:pPr>
+        <w:rPr>
+          <w:lang w:val="pt-BR"/>
+        </w:rPr>
+      </w:pPr>
+    </w:p>
+    <w:p>
+      <w:pPr>
+        <w:rPr>
+          <w:lang w:val="pt-BR"/>
+        </w:rPr>
+      </w:pPr>
+    </w:p>
     <w:sectPr>
-      <w:headerReference w:type="even" r:id="rId6"/>
-      <w:headerReference w:type="default" r:id="rId7"/>
-      <w:footerReference w:type="even" r:id="rId8"/>
-      <w:footerReference w:type="default" r:id="rId9"/>
-      <w:headerReference w:type="first" r:id="rId10"/>
-      <w:footerReference w:type="first" r:id="rId11"/>
+      <w:headerReference w:type="default" r:id="rId11"/>
       <w:pgSz w:w="12240" w:h="15840"/>
       <w:pgMar w:top="1440" w:right="1440" w:bottom="1440" w:left="1440" w:header="720" w:footer="720" w:gutter="0"/>
       <w:cols w:space="720"/>
@@ -44,36 +847,6 @@
 </w:endnotes>
 </file>
 
-<file path=word/footer1.xml><?xml version="1.0" encoding="utf-8"?>
-<w:ftr xmlns:wpc="http://schemas.microsoft.com/office/word/2010/wordprocessingCanvas" xmlns:cx="http://schemas.microsoft.com/office/drawing/2014/chartex" xmlns:cx1="http://schemas.microsoft.com/office/drawing/2015/9/8/chartex" xmlns:cx2="http://schemas.microsoft.com/office/drawing/2015/10/21/chartex" xmlns:cx3="http://schemas.microsoft.com/office/drawing/2016/5/9/chartex" xmlns:cx4="http://schemas.microsoft.com/office/drawing/2016/5/10/chartex" xmlns:cx5="http://schemas.microsoft.com/office/drawing/2016/5/11/chartex" xmlns:cx6="http://schemas.microsoft.com/office/drawing/2016/5/12/chartex" xmlns:cx7="http://schemas.microsoft.com/office/drawing/2016/5/13/chartex" xmlns:cx8="http://schemas.microsoft.com/office/drawing/2016/5/14/chartex" xmlns:mc="http://schemas.openxmlformats.org/markup-compatibility/2006" xmlns:aink="http://schemas.microsoft.com/office/drawing/2016/ink" xmlns:am3d="http://schemas.microsoft.com/office/drawing/2017/model3d" xmlns:o="urn:schemas-microsoft-com:office:office" xmlns:oel="http://schemas.microsoft.com/office/2019/extlst" xmlns:r="http://schemas.openxmlformats.org/officeDocument/2006/relationships" xmlns:m="http://schemas.openxmlformats.org/officeDocument/2006/math" xmlns:v="urn:schemas-microsoft-com:vml" xmlns:wp14="http://schemas.microsoft.com/office/word/2010/wordprocessingDrawing" xmlns:wp="http://schemas.openxmlformats.org/drawingml/2006/wordprocessingDrawing" xmlns:w10="urn:schemas-microsoft-com:office:word" xmlns:w="http://schemas.openxmlformats.org/wordprocessingml/2006/main" xmlns:w14="http://schemas.microsoft.com/office/word/2010/wordml" xmlns:w15="http://schemas.microsoft.com/office/word/2012/wordml" xmlns:w16cex="http://schemas.microsoft.com/office/word/2018/wordml/cex" xmlns:w16cid="http://schemas.microsoft.com/office/word/2016/wordml/cid" xmlns:w16="http://schemas.microsoft.com/office/word/2018/wordml" xmlns:w16du="http://schemas.microsoft.com/office/word/2023/wordml/word16du" xmlns:w16sdtdh="http://schemas.microsoft.com/office/word/2020/wordml/sdtdatahash" xmlns:w16sdtfl="http://schemas.microsoft.com/office/word/2024/wordml/sdtformatlock" xmlns:w16se="http://schemas.microsoft.com/office/word/2015/wordml/symex" xmlns:wpg="http://schemas.microsoft.com/office/word/2010/wordprocessingGroup" xmlns:wpi="http://schemas.microsoft.com/office/word/2010/wordprocessingInk" xmlns:wne="http://schemas.microsoft.com/office/word/2006/wordml" xmlns:wps="http://schemas.microsoft.com/office/word/2010/wordprocessingShape" mc:Ignorable="w14 w15 w16se w16cid w16 w16cex w16sdtdh w16sdtfl w16du wp14">
-  <w:p>
-    <w:pPr>
-      <w:pStyle w:val="Rodap"/>
-    </w:pPr>
-  </w:p>
-</w:ftr>
-</file>
-
-<file path=word/footer2.xml><?xml version="1.0" encoding="utf-8"?>
-<w:ftr xmlns:wpc="http://schemas.microsoft.com/office/word/2010/wordprocessingCanvas" xmlns:cx="http://schemas.microsoft.com/office/drawing/2014/chartex" xmlns:cx1="http://schemas.microsoft.com/office/drawing/2015/9/8/chartex" xmlns:cx2="http://schemas.microsoft.com/office/drawing/2015/10/21/chartex" xmlns:cx3="http://schemas.microsoft.com/office/drawing/2016/5/9/chartex" xmlns:cx4="http://schemas.microsoft.com/office/drawing/2016/5/10/chartex" xmlns:cx5="http://schemas.microsoft.com/office/drawing/2016/5/11/chartex" xmlns:cx6="http://schemas.microsoft.com/office/drawing/2016/5/12/chartex" xmlns:cx7="http://schemas.microsoft.com/office/drawing/2016/5/13/chartex" xmlns:cx8="http://schemas.microsoft.com/office/drawing/2016/5/14/chartex" xmlns:mc="http://schemas.openxmlformats.org/markup-compatibility/2006" xmlns:aink="http://schemas.microsoft.com/office/drawing/2016/ink" xmlns:am3d="http://schemas.microsoft.com/office/drawing/2017/model3d" xmlns:o="urn:schemas-microsoft-com:office:office" xmlns:oel="http://schemas.microsoft.com/office/2019/extlst" xmlns:r="http://schemas.openxmlformats.org/officeDocument/2006/relationships" xmlns:m="http://schemas.openxmlformats.org/officeDocument/2006/math" xmlns:v="urn:schemas-microsoft-com:vml" xmlns:wp14="http://schemas.microsoft.com/office/word/2010/wordprocessingDrawing" xmlns:wp="http://schemas.openxmlformats.org/drawingml/2006/wordprocessingDrawing" xmlns:w10="urn:schemas-microsoft-com:office:word" xmlns:w="http://schemas.openxmlformats.org/wordprocessingml/2006/main" xmlns:w14="http://schemas.microsoft.com/office/word/2010/wordml" xmlns:w15="http://schemas.microsoft.com/office/word/2012/wordml" xmlns:w16cex="http://schemas.microsoft.com/office/word/2018/wordml/cex" xmlns:w16cid="http://schemas.microsoft.com/office/word/2016/wordml/cid" xmlns:w16="http://schemas.microsoft.com/office/word/2018/wordml" xmlns:w16du="http://schemas.microsoft.com/office/word/2023/wordml/word16du" xmlns:w16sdtdh="http://schemas.microsoft.com/office/word/2020/wordml/sdtdatahash" xmlns:w16sdtfl="http://schemas.microsoft.com/office/word/2024/wordml/sdtformatlock" xmlns:w16se="http://schemas.microsoft.com/office/word/2015/wordml/symex" xmlns:wpg="http://schemas.microsoft.com/office/word/2010/wordprocessingGroup" xmlns:wpi="http://schemas.microsoft.com/office/word/2010/wordprocessingInk" xmlns:wne="http://schemas.microsoft.com/office/word/2006/wordml" xmlns:wps="http://schemas.microsoft.com/office/word/2010/wordprocessingShape" mc:Ignorable="w14 w15 w16se w16cid w16 w16cex w16sdtdh w16sdtfl w16du wp14">
-  <w:p>
-    <w:pPr>
-      <w:pStyle w:val="Rodap"/>
-    </w:pPr>
-  </w:p>
-</w:ftr>
-</file>
-
-<file path=word/footer3.xml><?xml version="1.0" encoding="utf-8"?>
-<w:ftr xmlns:wpc="http://schemas.microsoft.com/office/word/2010/wordprocessingCanvas" xmlns:cx="http://schemas.microsoft.com/office/drawing/2014/chartex" xmlns:cx1="http://schemas.microsoft.com/office/drawing/2015/9/8/chartex" xmlns:cx2="http://schemas.microsoft.com/office/drawing/2015/10/21/chartex" xmlns:cx3="http://schemas.microsoft.com/office/drawing/2016/5/9/chartex" xmlns:cx4="http://schemas.microsoft.com/office/drawing/2016/5/10/chartex" xmlns:cx5="http://schemas.microsoft.com/office/drawing/2016/5/11/chartex" xmlns:cx6="http://schemas.microsoft.com/office/drawing/2016/5/12/chartex" xmlns:cx7="http://schemas.microsoft.com/office/drawing/2016/5/13/chartex" xmlns:cx8="http://schemas.microsoft.com/office/drawing/2016/5/14/chartex" xmlns:mc="http://schemas.openxmlformats.org/markup-compatibility/2006" xmlns:aink="http://schemas.microsoft.com/office/drawing/2016/ink" xmlns:am3d="http://schemas.microsoft.com/office/drawing/2017/model3d" xmlns:o="urn:schemas-microsoft-com:office:office" xmlns:oel="http://schemas.microsoft.com/office/2019/extlst" xmlns:r="http://schemas.openxmlformats.org/officeDocument/2006/relationships" xmlns:m="http://schemas.openxmlformats.org/officeDocument/2006/math" xmlns:v="urn:schemas-microsoft-com:vml" xmlns:wp14="http://schemas.microsoft.com/office/word/2010/wordprocessingDrawing" xmlns:wp="http://schemas.openxmlformats.org/drawingml/2006/wordprocessingDrawing" xmlns:w10="urn:schemas-microsoft-com:office:word" xmlns:w="http://schemas.openxmlformats.org/wordprocessingml/2006/main" xmlns:w14="http://schemas.microsoft.com/office/word/2010/wordml" xmlns:w15="http://schemas.microsoft.com/office/word/2012/wordml" xmlns:w16cex="http://schemas.microsoft.com/office/word/2018/wordml/cex" xmlns:w16cid="http://schemas.microsoft.com/office/word/2016/wordml/cid" xmlns:w16="http://schemas.microsoft.com/office/word/2018/wordml" xmlns:w16du="http://schemas.microsoft.com/office/word/2023/wordml/word16du" xmlns:w16sdtdh="http://schemas.microsoft.com/office/word/2020/wordml/sdtdatahash" xmlns:w16sdtfl="http://schemas.microsoft.com/office/word/2024/wordml/sdtformatlock" xmlns:w16se="http://schemas.microsoft.com/office/word/2015/wordml/symex" xmlns:wpg="http://schemas.microsoft.com/office/word/2010/wordprocessingGroup" xmlns:wpi="http://schemas.microsoft.com/office/word/2010/wordprocessingInk" xmlns:wne="http://schemas.microsoft.com/office/word/2006/wordml" xmlns:wps="http://schemas.microsoft.com/office/word/2010/wordprocessingShape" mc:Ignorable="w14 w15 w16se w16cid w16 w16cex w16sdtdh w16sdtfl w16du wp14">
-  <w:p>
-    <w:pPr>
-      <w:pStyle w:val="Rodap"/>
-    </w:pPr>
-  </w:p>
-</w:ftr>
-</file>
-
 <file path=word/footnotes.xml><?xml version="1.0" encoding="utf-8"?>
 <w:footnotes xmlns:wpc="http://schemas.microsoft.com/office/word/2010/wordprocessingCanvas" xmlns:cx="http://schemas.microsoft.com/office/drawing/2014/chartex" xmlns:cx1="http://schemas.microsoft.com/office/drawing/2015/9/8/chartex" xmlns:cx2="http://schemas.microsoft.com/office/drawing/2015/10/21/chartex" xmlns:cx3="http://schemas.microsoft.com/office/drawing/2016/5/9/chartex" xmlns:cx4="http://schemas.microsoft.com/office/drawing/2016/5/10/chartex" xmlns:cx5="http://schemas.microsoft.com/office/drawing/2016/5/11/chartex" xmlns:cx6="http://schemas.microsoft.com/office/drawing/2016/5/12/chartex" xmlns:cx7="http://schemas.microsoft.com/office/drawing/2016/5/13/chartex" xmlns:cx8="http://schemas.microsoft.com/office/drawing/2016/5/14/chartex" xmlns:mc="http://schemas.openxmlformats.org/markup-compatibility/2006" xmlns:aink="http://schemas.microsoft.com/office/drawing/2016/ink" xmlns:am3d="http://schemas.microsoft.com/office/drawing/2017/model3d" xmlns:o="urn:schemas-microsoft-com:office:office" xmlns:oel="http://schemas.microsoft.com/office/2019/extlst" xmlns:r="http://schemas.openxmlformats.org/officeDocument/2006/relationships" xmlns:m="http://schemas.openxmlformats.org/officeDocument/2006/math" xmlns:v="urn:schemas-microsoft-com:vml" xmlns:wp14="http://schemas.microsoft.com/office/word/2010/wordprocessingDrawing" xmlns:wp="http://schemas.openxmlformats.org/drawingml/2006/wordprocessingDrawing" xmlns:w10="urn:schemas-microsoft-com:office:word" xmlns:w="http://schemas.openxmlformats.org/wordprocessingml/2006/main" xmlns:w14="http://schemas.microsoft.com/office/word/2010/wordml" xmlns:w15="http://schemas.microsoft.com/office/word/2012/wordml" xmlns:w16cex="http://schemas.microsoft.com/office/word/2018/wordml/cex" xmlns:w16cid="http://schemas.microsoft.com/office/word/2016/wordml/cid" xmlns:w16="http://schemas.microsoft.com/office/word/2018/wordml" xmlns:w16du="http://schemas.microsoft.com/office/word/2023/wordml/word16du" xmlns:w16sdtdh="http://schemas.microsoft.com/office/word/2020/wordml/sdtdatahash" xmlns:w16sdtfl="http://schemas.microsoft.com/office/word/2024/wordml/sdtformatlock" xmlns:w16se="http://schemas.microsoft.com/office/word/2015/wordml/symex" xmlns:wpg="http://schemas.microsoft.com/office/word/2010/wordprocessingGroup" xmlns:wpi="http://schemas.microsoft.com/office/word/2010/wordprocessingInk" xmlns:wne="http://schemas.microsoft.com/office/word/2006/wordml" xmlns:wps="http://schemas.microsoft.com/office/word/2010/wordprocessingShape" mc:Ignorable="w14 w15 w16se w16cid w16 w16cex w16sdtdh w16sdtfl w16du wp14">
   <w:footnote w:type="separator" w:id="-1">
@@ -104,16 +877,6 @@
   <w:p>
     <w:pPr>
       <w:pStyle w:val="Cabealho"/>
-    </w:pPr>
-  </w:p>
-</w:hdr>
-</file>
-
-<file path=word/header2.xml><?xml version="1.0" encoding="utf-8"?>
-<w:hdr xmlns:wpc="http://schemas.microsoft.com/office/word/2010/wordprocessingCanvas" xmlns:cx="http://schemas.microsoft.com/office/drawing/2014/chartex" xmlns:cx1="http://schemas.microsoft.com/office/drawing/2015/9/8/chartex" xmlns:cx2="http://schemas.microsoft.com/office/drawing/2015/10/21/chartex" xmlns:cx3="http://schemas.microsoft.com/office/drawing/2016/5/9/chartex" xmlns:cx4="http://schemas.microsoft.com/office/drawing/2016/5/10/chartex" xmlns:cx5="http://schemas.microsoft.com/office/drawing/2016/5/11/chartex" xmlns:cx6="http://schemas.microsoft.com/office/drawing/2016/5/12/chartex" xmlns:cx7="http://schemas.microsoft.com/office/drawing/2016/5/13/chartex" xmlns:cx8="http://schemas.microsoft.com/office/drawing/2016/5/14/chartex" xmlns:mc="http://schemas.openxmlformats.org/markup-compatibility/2006" xmlns:aink="http://schemas.microsoft.com/office/drawing/2016/ink" xmlns:am3d="http://schemas.microsoft.com/office/drawing/2017/model3d" xmlns:o="urn:schemas-microsoft-com:office:office" xmlns:oel="http://schemas.microsoft.com/office/2019/extlst" xmlns:r="http://schemas.openxmlformats.org/officeDocument/2006/relationships" xmlns:m="http://schemas.openxmlformats.org/officeDocument/2006/math" xmlns:v="urn:schemas-microsoft-com:vml" xmlns:wp14="http://schemas.microsoft.com/office/word/2010/wordprocessingDrawing" xmlns:wp="http://schemas.openxmlformats.org/drawingml/2006/wordprocessingDrawing" xmlns:w10="urn:schemas-microsoft-com:office:word" xmlns:w="http://schemas.openxmlformats.org/wordprocessingml/2006/main" xmlns:w14="http://schemas.microsoft.com/office/word/2010/wordml" xmlns:w15="http://schemas.microsoft.com/office/word/2012/wordml" xmlns:w16cex="http://schemas.microsoft.com/office/word/2018/wordml/cex" xmlns:w16cid="http://schemas.microsoft.com/office/word/2016/wordml/cid" xmlns:w16="http://schemas.microsoft.com/office/word/2018/wordml" xmlns:w16du="http://schemas.microsoft.com/office/word/2023/wordml/word16du" xmlns:w16sdtdh="http://schemas.microsoft.com/office/word/2020/wordml/sdtdatahash" xmlns:w16sdtfl="http://schemas.microsoft.com/office/word/2024/wordml/sdtformatlock" xmlns:w16se="http://schemas.microsoft.com/office/word/2015/wordml/symex" xmlns:wpg="http://schemas.microsoft.com/office/word/2010/wordprocessingGroup" xmlns:wpi="http://schemas.microsoft.com/office/word/2010/wordprocessingInk" xmlns:wne="http://schemas.microsoft.com/office/word/2006/wordml" xmlns:wps="http://schemas.microsoft.com/office/word/2010/wordprocessingShape" mc:Ignorable="w14 w15 w16se w16cid w16 w16cex w16sdtdh w16sdtfl w16du wp14">
-  <w:p>
-    <w:pPr>
-      <w:pStyle w:val="Cabealho"/>
       <w:rPr>
         <w:lang w:val="pt-BR"/>
       </w:rPr>
@@ -146,13 +909,19 @@
       <w:rPr>
         <w:lang w:val="pt-BR"/>
       </w:rPr>
-      <w:t xml:space="preserve">Teoria do design </w:t>
+      <w:t>Práticas</w:t>
     </w:r>
     <w:r>
       <w:rPr>
         <w:lang w:val="pt-BR"/>
       </w:rPr>
-      <w:t>inteligente</w:t>
+      <w:t xml:space="preserve"> pastorais   </w:t>
+    </w:r>
+    <w:r>
+      <w:rPr>
+        <w:lang w:val="pt-BR"/>
+      </w:rPr>
+      <w:tab/>
     </w:r>
     <w:r>
       <w:rPr>
@@ -169,7 +938,6 @@
           <w:docPartUnique/>
         </w:docPartObj>
       </w:sdtPr>
-      <w:sdtEndPr/>
       <w:sdtContent>
         <w:r>
           <w:fldChar w:fldCharType="begin"/>
@@ -206,14 +974,276 @@
 </w:hdr>
 </file>
 
-<file path=word/header3.xml><?xml version="1.0" encoding="utf-8"?>
-<w:hdr xmlns:wpc="http://schemas.microsoft.com/office/word/2010/wordprocessingCanvas" xmlns:cx="http://schemas.microsoft.com/office/drawing/2014/chartex" xmlns:cx1="http://schemas.microsoft.com/office/drawing/2015/9/8/chartex" xmlns:cx2="http://schemas.microsoft.com/office/drawing/2015/10/21/chartex" xmlns:cx3="http://schemas.microsoft.com/office/drawing/2016/5/9/chartex" xmlns:cx4="http://schemas.microsoft.com/office/drawing/2016/5/10/chartex" xmlns:cx5="http://schemas.microsoft.com/office/drawing/2016/5/11/chartex" xmlns:cx6="http://schemas.microsoft.com/office/drawing/2016/5/12/chartex" xmlns:cx7="http://schemas.microsoft.com/office/drawing/2016/5/13/chartex" xmlns:cx8="http://schemas.microsoft.com/office/drawing/2016/5/14/chartex" xmlns:mc="http://schemas.openxmlformats.org/markup-compatibility/2006" xmlns:aink="http://schemas.microsoft.com/office/drawing/2016/ink" xmlns:am3d="http://schemas.microsoft.com/office/drawing/2017/model3d" xmlns:o="urn:schemas-microsoft-com:office:office" xmlns:oel="http://schemas.microsoft.com/office/2019/extlst" xmlns:r="http://schemas.openxmlformats.org/officeDocument/2006/relationships" xmlns:m="http://schemas.openxmlformats.org/officeDocument/2006/math" xmlns:v="urn:schemas-microsoft-com:vml" xmlns:wp14="http://schemas.microsoft.com/office/word/2010/wordprocessingDrawing" xmlns:wp="http://schemas.openxmlformats.org/drawingml/2006/wordprocessingDrawing" xmlns:w10="urn:schemas-microsoft-com:office:word" xmlns:w="http://schemas.openxmlformats.org/wordprocessingml/2006/main" xmlns:w14="http://schemas.microsoft.com/office/word/2010/wordml" xmlns:w15="http://schemas.microsoft.com/office/word/2012/wordml" xmlns:w16cex="http://schemas.microsoft.com/office/word/2018/wordml/cex" xmlns:w16cid="http://schemas.microsoft.com/office/word/2016/wordml/cid" xmlns:w16="http://schemas.microsoft.com/office/word/2018/wordml" xmlns:w16du="http://schemas.microsoft.com/office/word/2023/wordml/word16du" xmlns:w16sdtdh="http://schemas.microsoft.com/office/word/2020/wordml/sdtdatahash" xmlns:w16sdtfl="http://schemas.microsoft.com/office/word/2024/wordml/sdtformatlock" xmlns:w16se="http://schemas.microsoft.com/office/word/2015/wordml/symex" xmlns:wpg="http://schemas.microsoft.com/office/word/2010/wordprocessingGroup" xmlns:wpi="http://schemas.microsoft.com/office/word/2010/wordprocessingInk" xmlns:wne="http://schemas.microsoft.com/office/word/2006/wordml" xmlns:wps="http://schemas.microsoft.com/office/word/2010/wordprocessingShape" mc:Ignorable="w14 w15 w16se w16cid w16 w16cex w16sdtdh w16sdtfl w16du wp14">
-  <w:p>
-    <w:pPr>
-      <w:pStyle w:val="Cabealho"/>
-    </w:pPr>
-  </w:p>
-</w:hdr>
+<file path=word/numbering.xml><?xml version="1.0" encoding="utf-8"?>
+<w:numbering xmlns:wpc="http://schemas.microsoft.com/office/word/2010/wordprocessingCanvas" xmlns:cx="http://schemas.microsoft.com/office/drawing/2014/chartex" xmlns:cx1="http://schemas.microsoft.com/office/drawing/2015/9/8/chartex" xmlns:cx2="http://schemas.microsoft.com/office/drawing/2015/10/21/chartex" xmlns:cx3="http://schemas.microsoft.com/office/drawing/2016/5/9/chartex" xmlns:cx4="http://schemas.microsoft.com/office/drawing/2016/5/10/chartex" xmlns:cx5="http://schemas.microsoft.com/office/drawing/2016/5/11/chartex" xmlns:cx6="http://schemas.microsoft.com/office/drawing/2016/5/12/chartex" xmlns:cx7="http://schemas.microsoft.com/office/drawing/2016/5/13/chartex" xmlns:cx8="http://schemas.microsoft.com/office/drawing/2016/5/14/chartex" xmlns:mc="http://schemas.openxmlformats.org/markup-compatibility/2006" xmlns:aink="http://schemas.microsoft.com/office/drawing/2016/ink" xmlns:am3d="http://schemas.microsoft.com/office/drawing/2017/model3d" xmlns:o="urn:schemas-microsoft-com:office:office" xmlns:oel="http://schemas.microsoft.com/office/2019/extlst" xmlns:r="http://schemas.openxmlformats.org/officeDocument/2006/relationships" xmlns:m="http://schemas.openxmlformats.org/officeDocument/2006/math" xmlns:v="urn:schemas-microsoft-com:vml" xmlns:wp14="http://schemas.microsoft.com/office/word/2010/wordprocessingDrawing" xmlns:wp="http://schemas.openxmlformats.org/drawingml/2006/wordprocessingDrawing" xmlns:w10="urn:schemas-microsoft-com:office:word" xmlns:w="http://schemas.openxmlformats.org/wordprocessingml/2006/main" xmlns:w14="http://schemas.microsoft.com/office/word/2010/wordml" xmlns:w15="http://schemas.microsoft.com/office/word/2012/wordml" xmlns:w16cex="http://schemas.microsoft.com/office/word/2018/wordml/cex" xmlns:w16cid="http://schemas.microsoft.com/office/word/2016/wordml/cid" xmlns:w16="http://schemas.microsoft.com/office/word/2018/wordml" xmlns:w16du="http://schemas.microsoft.com/office/word/2023/wordml/word16du" xmlns:w16sdtdh="http://schemas.microsoft.com/office/word/2020/wordml/sdtdatahash" xmlns:w16sdtfl="http://schemas.microsoft.com/office/word/2024/wordml/sdtformatlock" xmlns:w16se="http://schemas.microsoft.com/office/word/2015/wordml/symex" xmlns:wpg="http://schemas.microsoft.com/office/word/2010/wordprocessingGroup" xmlns:wpi="http://schemas.microsoft.com/office/word/2010/wordprocessingInk" xmlns:wne="http://schemas.microsoft.com/office/word/2006/wordml" xmlns:wps="http://schemas.microsoft.com/office/word/2010/wordprocessingShape" mc:Ignorable="w14 w15 w16se w16cid w16 w16cex w16sdtdh w16sdtfl w16du wp14">
+  <w:abstractNum w:abstractNumId="0" w15:restartNumberingAfterBreak="0">
+    <w:nsid w:val="23D553AD"/>
+    <w:multiLevelType w:val="multilevel"/>
+    <w:tmpl w:val="9FF05672"/>
+    <w:lvl w:ilvl="0">
+      <w:start w:val="1"/>
+      <w:numFmt w:val="bullet"/>
+      <w:lvlText w:val=""/>
+      <w:lvlJc w:val="left"/>
+      <w:pPr>
+        <w:tabs>
+          <w:tab w:val="num" w:pos="720"/>
+        </w:tabs>
+        <w:ind w:left="720" w:hanging="360"/>
+      </w:pPr>
+      <w:rPr>
+        <w:rFonts w:ascii="Symbol" w:hAnsi="Symbol" w:hint="default"/>
+        <w:sz w:val="20"/>
+      </w:rPr>
+    </w:lvl>
+    <w:lvl w:ilvl="1" w:tentative="1">
+      <w:start w:val="1"/>
+      <w:numFmt w:val="bullet"/>
+      <w:lvlText w:val="o"/>
+      <w:lvlJc w:val="left"/>
+      <w:pPr>
+        <w:tabs>
+          <w:tab w:val="num" w:pos="1440"/>
+        </w:tabs>
+        <w:ind w:left="1440" w:hanging="360"/>
+      </w:pPr>
+      <w:rPr>
+        <w:rFonts w:ascii="Courier New" w:hAnsi="Courier New" w:hint="default"/>
+        <w:sz w:val="20"/>
+      </w:rPr>
+    </w:lvl>
+    <w:lvl w:ilvl="2" w:tentative="1">
+      <w:start w:val="1"/>
+      <w:numFmt w:val="bullet"/>
+      <w:lvlText w:val=""/>
+      <w:lvlJc w:val="left"/>
+      <w:pPr>
+        <w:tabs>
+          <w:tab w:val="num" w:pos="2160"/>
+        </w:tabs>
+        <w:ind w:left="2160" w:hanging="360"/>
+      </w:pPr>
+      <w:rPr>
+        <w:rFonts w:ascii="Wingdings" w:hAnsi="Wingdings" w:hint="default"/>
+        <w:sz w:val="20"/>
+      </w:rPr>
+    </w:lvl>
+    <w:lvl w:ilvl="3" w:tentative="1">
+      <w:start w:val="1"/>
+      <w:numFmt w:val="bullet"/>
+      <w:lvlText w:val=""/>
+      <w:lvlJc w:val="left"/>
+      <w:pPr>
+        <w:tabs>
+          <w:tab w:val="num" w:pos="2880"/>
+        </w:tabs>
+        <w:ind w:left="2880" w:hanging="360"/>
+      </w:pPr>
+      <w:rPr>
+        <w:rFonts w:ascii="Wingdings" w:hAnsi="Wingdings" w:hint="default"/>
+        <w:sz w:val="20"/>
+      </w:rPr>
+    </w:lvl>
+    <w:lvl w:ilvl="4" w:tentative="1">
+      <w:start w:val="1"/>
+      <w:numFmt w:val="bullet"/>
+      <w:lvlText w:val=""/>
+      <w:lvlJc w:val="left"/>
+      <w:pPr>
+        <w:tabs>
+          <w:tab w:val="num" w:pos="3600"/>
+        </w:tabs>
+        <w:ind w:left="3600" w:hanging="360"/>
+      </w:pPr>
+      <w:rPr>
+        <w:rFonts w:ascii="Wingdings" w:hAnsi="Wingdings" w:hint="default"/>
+        <w:sz w:val="20"/>
+      </w:rPr>
+    </w:lvl>
+    <w:lvl w:ilvl="5" w:tentative="1">
+      <w:start w:val="1"/>
+      <w:numFmt w:val="bullet"/>
+      <w:lvlText w:val=""/>
+      <w:lvlJc w:val="left"/>
+      <w:pPr>
+        <w:tabs>
+          <w:tab w:val="num" w:pos="4320"/>
+        </w:tabs>
+        <w:ind w:left="4320" w:hanging="360"/>
+      </w:pPr>
+      <w:rPr>
+        <w:rFonts w:ascii="Wingdings" w:hAnsi="Wingdings" w:hint="default"/>
+        <w:sz w:val="20"/>
+      </w:rPr>
+    </w:lvl>
+    <w:lvl w:ilvl="6" w:tentative="1">
+      <w:start w:val="1"/>
+      <w:numFmt w:val="bullet"/>
+      <w:lvlText w:val=""/>
+      <w:lvlJc w:val="left"/>
+      <w:pPr>
+        <w:tabs>
+          <w:tab w:val="num" w:pos="5040"/>
+        </w:tabs>
+        <w:ind w:left="5040" w:hanging="360"/>
+      </w:pPr>
+      <w:rPr>
+        <w:rFonts w:ascii="Wingdings" w:hAnsi="Wingdings" w:hint="default"/>
+        <w:sz w:val="20"/>
+      </w:rPr>
+    </w:lvl>
+    <w:lvl w:ilvl="7" w:tentative="1">
+      <w:start w:val="1"/>
+      <w:numFmt w:val="bullet"/>
+      <w:lvlText w:val=""/>
+      <w:lvlJc w:val="left"/>
+      <w:pPr>
+        <w:tabs>
+          <w:tab w:val="num" w:pos="5760"/>
+        </w:tabs>
+        <w:ind w:left="5760" w:hanging="360"/>
+      </w:pPr>
+      <w:rPr>
+        <w:rFonts w:ascii="Wingdings" w:hAnsi="Wingdings" w:hint="default"/>
+        <w:sz w:val="20"/>
+      </w:rPr>
+    </w:lvl>
+    <w:lvl w:ilvl="8" w:tentative="1">
+      <w:start w:val="1"/>
+      <w:numFmt w:val="bullet"/>
+      <w:lvlText w:val=""/>
+      <w:lvlJc w:val="left"/>
+      <w:pPr>
+        <w:tabs>
+          <w:tab w:val="num" w:pos="6480"/>
+        </w:tabs>
+        <w:ind w:left="6480" w:hanging="360"/>
+      </w:pPr>
+      <w:rPr>
+        <w:rFonts w:ascii="Wingdings" w:hAnsi="Wingdings" w:hint="default"/>
+        <w:sz w:val="20"/>
+      </w:rPr>
+    </w:lvl>
+  </w:abstractNum>
+  <w:abstractNum w:abstractNumId="1" w15:restartNumberingAfterBreak="0">
+    <w:nsid w:val="2C3D6555"/>
+    <w:multiLevelType w:val="hybridMultilevel"/>
+    <w:tmpl w:val="AEF0C444"/>
+    <w:lvl w:ilvl="0" w:tplc="8A902AEA">
+      <w:numFmt w:val="bullet"/>
+      <w:lvlText w:val=""/>
+      <w:lvlJc w:val="left"/>
+      <w:pPr>
+        <w:ind w:left="720" w:hanging="360"/>
+      </w:pPr>
+      <w:rPr>
+        <w:rFonts w:ascii="Symbol" w:eastAsiaTheme="minorHAnsi" w:hAnsi="Symbol" w:cstheme="minorBidi" w:hint="default"/>
+      </w:rPr>
+    </w:lvl>
+    <w:lvl w:ilvl="1" w:tplc="04090003">
+      <w:start w:val="1"/>
+      <w:numFmt w:val="bullet"/>
+      <w:lvlText w:val="o"/>
+      <w:lvlJc w:val="left"/>
+      <w:pPr>
+        <w:ind w:left="1440" w:hanging="360"/>
+      </w:pPr>
+      <w:rPr>
+        <w:rFonts w:ascii="Courier New" w:hAnsi="Courier New" w:cs="Courier New" w:hint="default"/>
+      </w:rPr>
+    </w:lvl>
+    <w:lvl w:ilvl="2" w:tplc="04090005">
+      <w:start w:val="1"/>
+      <w:numFmt w:val="bullet"/>
+      <w:lvlText w:val=""/>
+      <w:lvlJc w:val="left"/>
+      <w:pPr>
+        <w:ind w:left="2160" w:hanging="360"/>
+      </w:pPr>
+      <w:rPr>
+        <w:rFonts w:ascii="Wingdings" w:hAnsi="Wingdings" w:hint="default"/>
+      </w:rPr>
+    </w:lvl>
+    <w:lvl w:ilvl="3" w:tplc="04090001" w:tentative="1">
+      <w:start w:val="1"/>
+      <w:numFmt w:val="bullet"/>
+      <w:lvlText w:val=""/>
+      <w:lvlJc w:val="left"/>
+      <w:pPr>
+        <w:ind w:left="2880" w:hanging="360"/>
+      </w:pPr>
+      <w:rPr>
+        <w:rFonts w:ascii="Symbol" w:hAnsi="Symbol" w:hint="default"/>
+      </w:rPr>
+    </w:lvl>
+    <w:lvl w:ilvl="4" w:tplc="04090003" w:tentative="1">
+      <w:start w:val="1"/>
+      <w:numFmt w:val="bullet"/>
+      <w:lvlText w:val="o"/>
+      <w:lvlJc w:val="left"/>
+      <w:pPr>
+        <w:ind w:left="3600" w:hanging="360"/>
+      </w:pPr>
+      <w:rPr>
+        <w:rFonts w:ascii="Courier New" w:hAnsi="Courier New" w:cs="Courier New" w:hint="default"/>
+      </w:rPr>
+    </w:lvl>
+    <w:lvl w:ilvl="5" w:tplc="04090005" w:tentative="1">
+      <w:start w:val="1"/>
+      <w:numFmt w:val="bullet"/>
+      <w:lvlText w:val=""/>
+      <w:lvlJc w:val="left"/>
+      <w:pPr>
+        <w:ind w:left="4320" w:hanging="360"/>
+      </w:pPr>
+      <w:rPr>
+        <w:rFonts w:ascii="Wingdings" w:hAnsi="Wingdings" w:hint="default"/>
+      </w:rPr>
+    </w:lvl>
+    <w:lvl w:ilvl="6" w:tplc="04090001" w:tentative="1">
+      <w:start w:val="1"/>
+      <w:numFmt w:val="bullet"/>
+      <w:lvlText w:val=""/>
+      <w:lvlJc w:val="left"/>
+      <w:pPr>
+        <w:ind w:left="5040" w:hanging="360"/>
+      </w:pPr>
+      <w:rPr>
+        <w:rFonts w:ascii="Symbol" w:hAnsi="Symbol" w:hint="default"/>
+      </w:rPr>
+    </w:lvl>
+    <w:lvl w:ilvl="7" w:tplc="04090003" w:tentative="1">
+      <w:start w:val="1"/>
+      <w:numFmt w:val="bullet"/>
+      <w:lvlText w:val="o"/>
+      <w:lvlJc w:val="left"/>
+      <w:pPr>
+        <w:ind w:left="5760" w:hanging="360"/>
+      </w:pPr>
+      <w:rPr>
+        <w:rFonts w:ascii="Courier New" w:hAnsi="Courier New" w:cs="Courier New" w:hint="default"/>
+      </w:rPr>
+    </w:lvl>
+    <w:lvl w:ilvl="8" w:tplc="04090005" w:tentative="1">
+      <w:start w:val="1"/>
+      <w:numFmt w:val="bullet"/>
+      <w:lvlText w:val=""/>
+      <w:lvlJc w:val="left"/>
+      <w:pPr>
+        <w:ind w:left="6480" w:hanging="360"/>
+      </w:pPr>
+      <w:rPr>
+        <w:rFonts w:ascii="Wingdings" w:hAnsi="Wingdings" w:hint="default"/>
+      </w:rPr>
+    </w:lvl>
+  </w:abstractNum>
+  <w:num w:numId="1" w16cid:durableId="816841515">
+    <w:abstractNumId w:val="1"/>
+  </w:num>
+  <w:num w:numId="2" w16cid:durableId="1419597661">
+    <w:abstractNumId w:val="0"/>
+  </w:num>
+</w:numbering>
 </file>
 
 <file path=word/styles.xml><?xml version="1.0" encoding="utf-8"?>
@@ -819,7 +1849,6 @@
   <w:style w:type="character" w:default="1" w:styleId="Fontepargpadro">
     <w:name w:val="Default Paragraph Font"/>
     <w:uiPriority w:val="1"/>
-    <w:semiHidden/>
     <w:unhideWhenUsed/>
   </w:style>
   <w:style w:type="table" w:default="1" w:styleId="Tabelanormal">

</xml_diff>